<commit_message>
Fixed the final two comments of the reviewer
</commit_message>
<xml_diff>
--- a/14b. High performance encapsulation and networking in Casanova 2 (Entertainment computing)/Review1.docx
+++ b/14b. High performance encapsulation and networking in Casanova 2 (Entertainment computing)/Review1.docx
@@ -5,6 +5,21 @@
     <w:p>
       <w:pPr>
         <w:rPr>
+          <w:b/>
+          <w:lang w:val="en-GB"/>
+        </w:rPr>
+      </w:pPr>
+      <w:r>
+        <w:rPr>
+          <w:b/>
+          <w:lang w:val="en-GB"/>
+        </w:rPr>
+        <w:t>Reviewer 1</w:t>
+      </w:r>
+    </w:p>
+    <w:p>
+      <w:pPr>
+        <w:rPr>
           <w:lang w:val="en-GB"/>
         </w:rPr>
       </w:pPr>
@@ -306,6 +321,7 @@
           <w:b/>
           <w:lang w:val="en-GB"/>
         </w:rPr>
+        <w:lastRenderedPageBreak/>
         <w:t>Rephrased with “defined on”</w:t>
       </w:r>
       <w:r>
@@ -326,7 +342,6 @@
         <w:rPr>
           <w:lang w:val="en-GB"/>
         </w:rPr>
-        <w:lastRenderedPageBreak/>
         <w:t>At the end of Section 4.3, the approach based on meta-programming that is suggested there seems overly ambitious. A first step that seems more reachable would be to perform inference on Casanova 2 source code to try to infer the dependencies used by the compiler to implement its optimizations and which are currently manually provided (mentioned in Section 5).</w:t>
       </w:r>
     </w:p>
@@ -451,6 +466,11 @@
       </w:r>
     </w:p>
     <w:p>
+      <w:pPr>
+        <w:rPr>
+          <w:lang w:val="en-GB"/>
+        </w:rPr>
+      </w:pPr>
       <w:r>
         <w:rPr>
           <w:lang w:val="en-GB"/>
@@ -458,6 +478,9 @@
         <w:t xml:space="preserve">I didn't quite understand the last sentence of the "On update" paragraph. </w:t>
       </w:r>
       <w:r>
+        <w:rPr>
+          <w:lang w:val="en-GB"/>
+        </w:rPr>
         <w:t>Please rephrase.</w:t>
       </w:r>
     </w:p>
@@ -657,8 +680,228 @@
         </w:rPr>
         <w:t>Improved</w:t>
       </w:r>
+    </w:p>
+    <w:p>
+      <w:pPr>
+        <w:rPr>
+          <w:lang w:val="en-GB"/>
+        </w:rPr>
+      </w:pPr>
+    </w:p>
+    <w:p>
+      <w:pPr>
+        <w:rPr>
+          <w:lang w:val="en-GB"/>
+        </w:rPr>
+      </w:pPr>
+    </w:p>
+    <w:p>
+      <w:pPr>
+        <w:rPr>
+          <w:lang w:val="en-GB"/>
+        </w:rPr>
+      </w:pPr>
+      <w:r>
+        <w:rPr>
+          <w:lang w:val="en-GB"/>
+        </w:rPr>
+        <w:lastRenderedPageBreak/>
+        <w:t>The example at the end of Section 5.1 is reminiscent of flowgraph-based languages or even Petri nets. It would be interesting to contrast your approach with this prior work.</w:t>
+      </w:r>
+    </w:p>
+    <w:p>
+      <w:pPr>
+        <w:rPr>
+          <w:b/>
+          <w:lang w:val="en-GB"/>
+        </w:rPr>
+      </w:pPr>
+      <w:r>
+        <w:rPr>
+          <w:b/>
+          <w:lang w:val="en-GB"/>
+        </w:rPr>
+        <w:t>Since none of us is an expert in either flowgraph-based languages or Petri nets, we felt we couldn't do justice to such a comparison at this time. So we decided to leave such a comparison out of the paper for now.</w:t>
+      </w:r>
+    </w:p>
+    <w:p>
+      <w:pPr>
+        <w:rPr>
+          <w:lang w:val="en-GB"/>
+        </w:rPr>
+      </w:pPr>
+      <w:r>
+        <w:rPr>
+          <w:lang w:val="en-GB"/>
+        </w:rPr>
+        <w:t>In Section 7.3.3, the issue of operation atomicity constraints could be discussed.  In general, there is no mention of implementation issues in this section; does it mean there is nothing new to report about this matter?</w:t>
+      </w:r>
+    </w:p>
+    <w:p>
+      <w:pPr>
+        <w:rPr>
+          <w:b/>
+          <w:lang w:val="en-GB"/>
+        </w:rPr>
+      </w:pPr>
+      <w:r>
+        <w:rPr>
+          <w:b/>
+          <w:lang w:val="en-GB"/>
+        </w:rPr>
+        <w:t xml:space="preserve">Added a discussion about reliability of transmissions in multiplayer games and explained that this is an acceptable tradeoff for network performance. </w:t>
+      </w:r>
+    </w:p>
+    <w:p>
+      <w:pPr>
+        <w:rPr>
+          <w:b/>
+          <w:lang w:val="en-GB"/>
+        </w:rPr>
+      </w:pPr>
+    </w:p>
+    <w:p>
+      <w:pPr>
+        <w:rPr>
+          <w:b/>
+          <w:lang w:val="en-GB"/>
+        </w:rPr>
+      </w:pPr>
+      <w:r>
+        <w:rPr>
+          <w:b/>
+          <w:lang w:val="en-GB"/>
+        </w:rPr>
+        <w:t>Reviewer 2</w:t>
+      </w:r>
+    </w:p>
+    <w:p>
+      <w:pPr>
+        <w:rPr>
+          <w:b/>
+          <w:lang w:val="en-GB"/>
+        </w:rPr>
+      </w:pPr>
+    </w:p>
+    <w:p>
+      <w:pPr>
+        <w:rPr>
+          <w:lang w:val="en-GB"/>
+        </w:rPr>
+      </w:pPr>
+      <w:r>
+        <w:rPr>
+          <w:lang w:val="en-GB"/>
+        </w:rPr>
+        <w:t xml:space="preserve">Your work targets, among others, game developers working for smaller companies where development budgets are smaller. One can wonder if these developers would be able to tackle functional programming, i.e. a less mainstream paradigm than imperative programming (C, C++, Java, ...). </w:t>
+      </w:r>
+      <w:r>
+        <w:rPr>
+          <w:lang w:val="en-GB"/>
+        </w:rPr>
+        <w:t>I guess some would, while others wouldn't.</w:t>
+      </w:r>
+    </w:p>
+    <w:p>
+      <w:pPr>
+        <w:rPr>
+          <w:b/>
+          <w:lang w:val="en-GB"/>
+        </w:rPr>
+      </w:pPr>
+      <w:r>
+        <w:rPr>
+          <w:b/>
+          <w:lang w:val="en-GB"/>
+        </w:rPr>
+        <w:t>M. Abbadi (co-author of this paper)</w:t>
+      </w:r>
+      <w:r>
+        <w:rPr>
+          <w:b/>
+          <w:lang w:val="en-GB"/>
+        </w:rPr>
+        <w:t xml:space="preserve"> performed some usability tests with different kinds of users, including students of</w:t>
+      </w:r>
+      <w:r>
+        <w:rPr>
+          <w:b/>
+          <w:lang w:val="en-GB"/>
+        </w:rPr>
+        <w:t xml:space="preserve"> a course in game development. This study showed that switching Casanova does not offer much of a challenge even for experienced programmers in C++. We did not include these results in this article because we felt it was out of scope, but they are being</w:t>
+      </w:r>
+      <w:r>
+        <w:rPr>
+          <w:b/>
+          <w:lang w:val="en-GB"/>
+        </w:rPr>
+        <w:t xml:space="preserve"> used in his PhD thesis to show</w:t>
+      </w:r>
       <w:bookmarkStart w:id="0" w:name="_GoBack"/>
       <w:bookmarkEnd w:id="0"/>
+      <w:r>
+        <w:rPr>
+          <w:b/>
+          <w:lang w:val="en-GB"/>
+        </w:rPr>
+        <w:t xml:space="preserve"> the usability of Casanova.</w:t>
+      </w:r>
+    </w:p>
+    <w:p>
+      <w:pPr>
+        <w:rPr>
+          <w:lang w:val="en-GB"/>
+        </w:rPr>
+      </w:pPr>
+      <w:r>
+        <w:rPr>
+          <w:lang w:val="en-GB"/>
+        </w:rPr>
+        <w:t>Another question concerns the choice of building a system on top of the .NET platform. I imagine it's not such a problem at this stage, and the experimental results already obtained demonstrate the validity of your approach. In order to move forward to production stage, though, it might prove necessary to switch to a more classical platform, e.g. C/C++ under Unix. This should not be very difficult on the principle, but would likely require a complete rewrite, as the Casanova compiler is implemented using F#, a .NET-specific language.</w:t>
+      </w:r>
+    </w:p>
+    <w:p>
+      <w:pPr>
+        <w:rPr>
+          <w:b/>
+          <w:lang w:val="en-GB"/>
+        </w:rPr>
+      </w:pPr>
+      <w:r>
+        <w:rPr>
+          <w:b/>
+          <w:lang w:val="en-GB"/>
+        </w:rPr>
+        <w:t>The choice of F# has been made because, according to our experience,</w:t>
+      </w:r>
+      <w:r>
+        <w:rPr>
+          <w:b/>
+          <w:lang w:val="en-GB"/>
+        </w:rPr>
+        <w:t xml:space="preserve"> developing a compiler with</w:t>
+      </w:r>
+      <w:r>
+        <w:rPr>
+          <w:b/>
+          <w:lang w:val="en-GB"/>
+        </w:rPr>
+        <w:t xml:space="preserve"> a functional programming lang</w:t>
+      </w:r>
+      <w:r>
+        <w:rPr>
+          <w:b/>
+          <w:lang w:val="en-GB"/>
+        </w:rPr>
+        <w:t>uage is generally faster than with</w:t>
+      </w:r>
+      <w:r>
+        <w:rPr>
+          <w:b/>
+          <w:lang w:val="en-GB"/>
+        </w:rPr>
+        <w:t xml:space="preserve"> an imperative language. Your remark is, of course, true, but I would like to point out that now .NET is a multi-platform framework, being able to run both on MAC-OS and Linux, so its use is no more restricted to Windows only.</w:t>
+      </w:r>
     </w:p>
     <w:sectPr>
       <w:pgSz w:w="11906" w:h="16838"/>

</xml_diff>